<commit_message>
added objectives to each resume
</commit_message>
<xml_diff>
--- a/resumes/DanielCraigResume3M.docx
+++ b/resumes/DanielCraigResume3M.docx
@@ -1,6 +1,6 @@
 
 <file path=word/document.xml><?xml version="1.0" encoding="utf-8"?>
-<w:document xmlns:wpc="http://schemas.microsoft.com/office/word/2010/wordprocessingCanvas" xmlns:cx="http://schemas.microsoft.com/office/drawing/2014/chartex" xmlns:cx1="http://schemas.microsoft.com/office/drawing/2015/9/8/chartex" xmlns:cx2="http://schemas.microsoft.com/office/drawing/2015/10/21/chartex" xmlns:cx3="http://schemas.microsoft.com/office/drawing/2016/5/9/chartex" xmlns:cx4="http://schemas.microsoft.com/office/drawing/2016/5/10/chartex" xmlns:cx5="http://schemas.microsoft.com/office/drawing/2016/5/11/chartex" xmlns:cx6="http://schemas.microsoft.com/office/drawing/2016/5/12/chartex" xmlns:cx7="http://schemas.microsoft.com/office/drawing/2016/5/13/chartex" xmlns:cx8="http://schemas.microsoft.com/office/drawing/2016/5/14/chartex" xmlns:mc="http://schemas.openxmlformats.org/markup-compatibility/2006" xmlns:aink="http://schemas.microsoft.com/office/drawing/2016/ink" xmlns:am3d="http://schemas.microsoft.com/office/drawing/2017/model3d" xmlns:o="urn:schemas-microsoft-com:office:office" xmlns:r="http://schemas.openxmlformats.org/officeDocument/2006/relationships" xmlns:m="http://schemas.openxmlformats.org/officeDocument/2006/math" xmlns:v="urn:schemas-microsoft-com:vml" xmlns:wp14="http://schemas.microsoft.com/office/word/2010/wordprocessingDrawing" xmlns:wp="http://schemas.openxmlformats.org/drawingml/2006/wordprocessingDrawing" xmlns:w10="urn:schemas-microsoft-com:office:word" xmlns:w="http://schemas.openxmlformats.org/wordprocessingml/2006/main" xmlns:w14="http://schemas.microsoft.com/office/word/2010/wordml" xmlns:w15="http://schemas.microsoft.com/office/word/2012/wordml" xmlns:w16cid="http://schemas.microsoft.com/office/word/2016/wordml/cid" xmlns:w16se="http://schemas.microsoft.com/office/word/2015/wordml/symex" xmlns:wpg="http://schemas.microsoft.com/office/word/2010/wordprocessingGroup" xmlns:wpi="http://schemas.microsoft.com/office/word/2010/wordprocessingInk" xmlns:wne="http://schemas.microsoft.com/office/word/2006/wordml" xmlns:wps="http://schemas.microsoft.com/office/word/2010/wordprocessingShape" mc:Ignorable="w14 w15 w16se w16cid wp14">
+<w:document xmlns:wpc="http://schemas.microsoft.com/office/word/2010/wordprocessingCanvas" xmlns:mo="http://schemas.microsoft.com/office/mac/office/2008/main" xmlns:mc="http://schemas.openxmlformats.org/markup-compatibility/2006" xmlns:mv="urn:schemas-microsoft-com:mac:vml" xmlns:o="urn:schemas-microsoft-com:office:office" xmlns:r="http://schemas.openxmlformats.org/officeDocument/2006/relationships" xmlns:m="http://schemas.openxmlformats.org/officeDocument/2006/math" xmlns:v="urn:schemas-microsoft-com:vml" xmlns:wp14="http://schemas.microsoft.com/office/word/2010/wordprocessingDrawing" xmlns:wp="http://schemas.openxmlformats.org/drawingml/2006/wordprocessingDrawing" xmlns:w10="urn:schemas-microsoft-com:office:word" xmlns:w="http://schemas.openxmlformats.org/wordprocessingml/2006/main" xmlns:w14="http://schemas.microsoft.com/office/word/2010/wordml" xmlns:w15="http://schemas.microsoft.com/office/word/2012/wordml" xmlns:wpg="http://schemas.microsoft.com/office/word/2010/wordprocessingGroup" xmlns:wpi="http://schemas.microsoft.com/office/word/2010/wordprocessingInk" xmlns:wne="http://schemas.microsoft.com/office/word/2006/wordml" xmlns:wps="http://schemas.microsoft.com/office/word/2010/wordprocessingShape" mc:Ignorable="w14 w15 wp14">
   <w:body>
     <w:p>
       <w:pPr>
@@ -76,23 +76,38 @@
           <w:rFonts w:ascii="Times New Roman" w:hAnsi="Times New Roman" w:cs="Times New Roman"/>
           <w:sz w:val="21"/>
         </w:rPr>
-        <w:t>(803)389-6750 • danielmartincraig@gmail.com • github.com/</w:t>
-      </w:r>
-      <w:proofErr w:type="spellStart"/>
-      <w:r>
+        <w:t>(803)389-6750 • danielmartincraig@gmail.com • github.com/danielmartincraig • linkedin.com/danielcraig23</w:t>
+      </w:r>
+    </w:p>
+    <w:p>
+      <w:pPr>
+        <w:pStyle w:val="Heading1"/>
         <w:rPr>
-          <w:rFonts w:ascii="Times New Roman" w:hAnsi="Times New Roman" w:cs="Times New Roman"/>
-          <w:sz w:val="21"/>
+          <w:sz w:val="24"/>
         </w:rPr>
-        <w:t>danielmartincraig</w:t>
-      </w:r>
-      <w:proofErr w:type="spellEnd"/>
+      </w:pPr>
+      <w:r>
+        <w:t xml:space="preserve">OBJECTIVE: </w:t>
+      </w:r>
       <w:r>
         <w:rPr>
-          <w:rFonts w:ascii="Times New Roman" w:hAnsi="Times New Roman" w:cs="Times New Roman"/>
-          <w:sz w:val="21"/>
+          <w:sz w:val="24"/>
         </w:rPr>
-        <w:t xml:space="preserve"> • linkedin.com/danielcraig23</w:t>
+        <w:t xml:space="preserve">Eager to drive back-end solutions at </w:t>
+      </w:r>
+      <w:r>
+        <w:rPr>
+          <w:sz w:val="24"/>
+        </w:rPr>
+        <w:t>3M</w:t>
+      </w:r>
+      <w:bookmarkStart w:id="0" w:name="_GoBack"/>
+      <w:bookmarkEnd w:id="0"/>
+      <w:r>
+        <w:rPr>
+          <w:sz w:val="24"/>
+        </w:rPr>
+        <w:t xml:space="preserve"> on a full-time basis</w:t>
       </w:r>
     </w:p>
     <w:p>
@@ -178,15 +193,7 @@
         <w:pStyle w:val="Heading2"/>
       </w:pPr>
       <w:r>
-        <w:t xml:space="preserve">•    Web </w:t>
-      </w:r>
-      <w:proofErr w:type="gramStart"/>
-      <w:r>
-        <w:t>Engineering</w:t>
-      </w:r>
-      <w:proofErr w:type="gramEnd"/>
-      <w:r>
-        <w:t xml:space="preserve"> I and II</w:t>
+        <w:t>•    Web Engineering I and II</w:t>
       </w:r>
     </w:p>
     <w:p>
@@ -764,8 +771,6 @@
       <w:r>
         <w:t xml:space="preserve"> Fluent in Spanish</w:t>
       </w:r>
-      <w:bookmarkStart w:id="0" w:name="_GoBack"/>
-      <w:bookmarkEnd w:id="0"/>
     </w:p>
     <w:sectPr>
       <w:pgSz w:w="12240" w:h="15840"/>
@@ -778,8 +783,8 @@
 </file>
 
 <file path=word/numbering.xml><?xml version="1.0" encoding="utf-8"?>
-<w:numbering xmlns:wpc="http://schemas.microsoft.com/office/word/2010/wordprocessingCanvas" xmlns:cx="http://schemas.microsoft.com/office/drawing/2014/chartex" xmlns:cx1="http://schemas.microsoft.com/office/drawing/2015/9/8/chartex" xmlns:cx2="http://schemas.microsoft.com/office/drawing/2015/10/21/chartex" xmlns:cx3="http://schemas.microsoft.com/office/drawing/2016/5/9/chartex" xmlns:cx4="http://schemas.microsoft.com/office/drawing/2016/5/10/chartex" xmlns:cx5="http://schemas.microsoft.com/office/drawing/2016/5/11/chartex" xmlns:cx6="http://schemas.microsoft.com/office/drawing/2016/5/12/chartex" xmlns:cx7="http://schemas.microsoft.com/office/drawing/2016/5/13/chartex" xmlns:cx8="http://schemas.microsoft.com/office/drawing/2016/5/14/chartex" xmlns:mc="http://schemas.openxmlformats.org/markup-compatibility/2006" xmlns:aink="http://schemas.microsoft.com/office/drawing/2016/ink" xmlns:am3d="http://schemas.microsoft.com/office/drawing/2017/model3d" xmlns:o="urn:schemas-microsoft-com:office:office" xmlns:r="http://schemas.openxmlformats.org/officeDocument/2006/relationships" xmlns:m="http://schemas.openxmlformats.org/officeDocument/2006/math" xmlns:v="urn:schemas-microsoft-com:vml" xmlns:wp14="http://schemas.microsoft.com/office/word/2010/wordprocessingDrawing" xmlns:wp="http://schemas.openxmlformats.org/drawingml/2006/wordprocessingDrawing" xmlns:w10="urn:schemas-microsoft-com:office:word" xmlns:w="http://schemas.openxmlformats.org/wordprocessingml/2006/main" xmlns:w14="http://schemas.microsoft.com/office/word/2010/wordml" xmlns:w15="http://schemas.microsoft.com/office/word/2012/wordml" xmlns:w16cid="http://schemas.microsoft.com/office/word/2016/wordml/cid" xmlns:w16se="http://schemas.microsoft.com/office/word/2015/wordml/symex" xmlns:wpg="http://schemas.microsoft.com/office/word/2010/wordprocessingGroup" xmlns:wpi="http://schemas.microsoft.com/office/word/2010/wordprocessingInk" xmlns:wne="http://schemas.microsoft.com/office/word/2006/wordml" xmlns:wps="http://schemas.microsoft.com/office/word/2010/wordprocessingShape" mc:Ignorable="w14 w15 w16se w16cid wp14">
-  <w:abstractNum w:abstractNumId="0" w15:restartNumberingAfterBreak="0">
+<w:numbering xmlns:wpc="http://schemas.microsoft.com/office/word/2010/wordprocessingCanvas" xmlns:mo="http://schemas.microsoft.com/office/mac/office/2008/main" xmlns:mc="http://schemas.openxmlformats.org/markup-compatibility/2006" xmlns:mv="urn:schemas-microsoft-com:mac:vml" xmlns:o="urn:schemas-microsoft-com:office:office" xmlns:r="http://schemas.openxmlformats.org/officeDocument/2006/relationships" xmlns:m="http://schemas.openxmlformats.org/officeDocument/2006/math" xmlns:v="urn:schemas-microsoft-com:vml" xmlns:wp14="http://schemas.microsoft.com/office/word/2010/wordprocessingDrawing" xmlns:wp="http://schemas.openxmlformats.org/drawingml/2006/wordprocessingDrawing" xmlns:w10="urn:schemas-microsoft-com:office:word" xmlns:w="http://schemas.openxmlformats.org/wordprocessingml/2006/main" xmlns:w14="http://schemas.microsoft.com/office/word/2010/wordml" xmlns:w15="http://schemas.microsoft.com/office/word/2012/wordml" xmlns:wpg="http://schemas.microsoft.com/office/word/2010/wordprocessingGroup" xmlns:wpi="http://schemas.microsoft.com/office/word/2010/wordprocessingInk" xmlns:wne="http://schemas.microsoft.com/office/word/2006/wordml" xmlns:wps="http://schemas.microsoft.com/office/word/2010/wordprocessingShape" mc:Ignorable="w14 w15 wp14">
+  <w:abstractNum w:abstractNumId="0">
     <w:nsid w:val="24307B14"/>
     <w:multiLevelType w:val="hybridMultilevel"/>
     <w:tmpl w:val="DC486990"/>
@@ -892,7 +897,7 @@
       </w:rPr>
     </w:lvl>
   </w:abstractNum>
-  <w:abstractNum w:abstractNumId="1" w15:restartNumberingAfterBreak="0">
+  <w:abstractNum w:abstractNumId="1">
     <w:nsid w:val="39FC2780"/>
     <w:multiLevelType w:val="hybridMultilevel"/>
     <w:tmpl w:val="2A94DB16"/>
@@ -1005,7 +1010,7 @@
       </w:rPr>
     </w:lvl>
   </w:abstractNum>
-  <w:abstractNum w:abstractNumId="2" w15:restartNumberingAfterBreak="0">
+  <w:abstractNum w:abstractNumId="2">
     <w:nsid w:val="5FAF74A7"/>
     <w:multiLevelType w:val="hybridMultilevel"/>
     <w:tmpl w:val="547819A0"/>
@@ -1131,7 +1136,7 @@
 </file>
 
 <file path=word/styles.xml><?xml version="1.0" encoding="utf-8"?>
-<w:styles xmlns:mc="http://schemas.openxmlformats.org/markup-compatibility/2006" xmlns:r="http://schemas.openxmlformats.org/officeDocument/2006/relationships" xmlns:w="http://schemas.openxmlformats.org/wordprocessingml/2006/main" xmlns:w14="http://schemas.microsoft.com/office/word/2010/wordml" xmlns:w15="http://schemas.microsoft.com/office/word/2012/wordml" xmlns:w16cid="http://schemas.microsoft.com/office/word/2016/wordml/cid" xmlns:w16se="http://schemas.microsoft.com/office/word/2015/wordml/symex" mc:Ignorable="w14 w15 w16se w16cid">
+<w:styles xmlns:mc="http://schemas.openxmlformats.org/markup-compatibility/2006" xmlns:r="http://schemas.openxmlformats.org/officeDocument/2006/relationships" xmlns:w="http://schemas.openxmlformats.org/wordprocessingml/2006/main" xmlns:w14="http://schemas.microsoft.com/office/word/2010/wordml" xmlns:w15="http://schemas.microsoft.com/office/word/2012/wordml" mc:Ignorable="w14 w15">
   <w:docDefaults>
     <w:rPrDefault>
       <w:rPr>
@@ -1143,7 +1148,7 @@
     </w:rPrDefault>
     <w:pPrDefault/>
   </w:docDefaults>
-  <w:latentStyles w:defLockedState="0" w:defUIPriority="99" w:defSemiHidden="0" w:defUnhideWhenUsed="0" w:defQFormat="0" w:count="375">
+  <w:latentStyles w:defLockedState="0" w:defUIPriority="99" w:defSemiHidden="0" w:defUnhideWhenUsed="0" w:defQFormat="0" w:count="382">
     <w:lsdException w:name="Normal" w:uiPriority="0" w:qFormat="1"/>
     <w:lsdException w:name="heading 1" w:uiPriority="9" w:qFormat="1"/>
     <w:lsdException w:name="heading 2" w:semiHidden="1" w:uiPriority="9" w:unhideWhenUsed="1" w:qFormat="1"/>
@@ -1517,8 +1522,6 @@
     <w:lsdException w:name="List Table 7 Colorful Accent 6" w:uiPriority="52"/>
     <w:lsdException w:name="Mention" w:semiHidden="1" w:unhideWhenUsed="1"/>
     <w:lsdException w:name="Smart Hyperlink" w:semiHidden="1" w:unhideWhenUsed="1"/>
-    <w:lsdException w:name="Hashtag" w:semiHidden="1" w:unhideWhenUsed="1"/>
-    <w:lsdException w:name="Unresolved Mention" w:semiHidden="1" w:unhideWhenUsed="1"/>
   </w:latentStyles>
   <w:style w:type="paragraph" w:default="1" w:styleId="Normal">
     <w:name w:val="Normal"/>
@@ -2115,7 +2118,7 @@
 </file>
 
 <file path=customXml/itemProps1.xml><?xml version="1.0" encoding="utf-8"?>
-<ds:datastoreItem xmlns:ds="http://schemas.openxmlformats.org/officeDocument/2006/customXml" ds:itemID="{B14557A0-F209-4AB7-BD26-DB4A64F652FA}">
+<ds:datastoreItem xmlns:ds="http://schemas.openxmlformats.org/officeDocument/2006/customXml" ds:itemID="{5462B758-B923-A646-9035-42C198BBBE5B}">
   <ds:schemaRefs>
     <ds:schemaRef ds:uri="http://schemas.openxmlformats.org/officeDocument/2006/bibliography"/>
   </ds:schemaRefs>

</xml_diff>